<commit_message>
Updated markdown formatting of plots
</commit_message>
<xml_diff>
--- a/Greene_Bailey_Project2_Markdown.docx
+++ b/Greene_Bailey_Project2_Markdown.docx
@@ -91,8 +91,8 @@
           <w:noProof/>
         </w:rPr>
         <w:drawing>
-          <wp:inline distT="0" distB="0" distL="0" distR="0" wp14:anchorId="714D65FF" wp14:editId="714D6600">
-            <wp:extent cx="5334000" cy="3556000"/>
+          <wp:inline distT="0" distB="0" distL="0" distR="0" wp14:anchorId="2A9CB781" wp14:editId="2A9CB782">
+            <wp:extent cx="5334000" cy="3555999"/>
             <wp:effectExtent l="0" t="0" r="0" b="0"/>
             <wp:docPr id="24" name="Picture"/>
             <wp:cNvGraphicFramePr/>
@@ -114,7 +114,7 @@
                   <pic:spPr bwMode="auto">
                     <a:xfrm>
                       <a:off x="0" y="0"/>
-                      <a:ext cx="5334000" cy="3556000"/>
+                      <a:ext cx="5334000" cy="3555999"/>
                     </a:xfrm>
                     <a:prstGeom prst="rect">
                       <a:avLst/>
@@ -153,8 +153,8 @@
           <w:noProof/>
         </w:rPr>
         <w:drawing>
-          <wp:inline distT="0" distB="0" distL="0" distR="0" wp14:anchorId="714D6601" wp14:editId="714D6602">
-            <wp:extent cx="5334000" cy="3556000"/>
+          <wp:inline distT="0" distB="0" distL="0" distR="0" wp14:anchorId="2A9CB783" wp14:editId="2A9CB784">
+            <wp:extent cx="5334000" cy="3555999"/>
             <wp:effectExtent l="0" t="0" r="0" b="0"/>
             <wp:docPr id="28" name="Picture"/>
             <wp:cNvGraphicFramePr/>
@@ -176,7 +176,7 @@
                   <pic:spPr bwMode="auto">
                     <a:xfrm>
                       <a:off x="0" y="0"/>
-                      <a:ext cx="5334000" cy="3556000"/>
+                      <a:ext cx="5334000" cy="3555999"/>
                     </a:xfrm>
                     <a:prstGeom prst="rect">
                       <a:avLst/>
@@ -213,7 +213,7 @@
   <w:abstractNum w:abstractNumId="0" w15:restartNumberingAfterBreak="0">
     <w:nsid w:val="0000A990"/>
     <w:multiLevelType w:val="multilevel"/>
-    <w:tmpl w:val="80B8A18C"/>
+    <w:tmpl w:val="5E9AAEBA"/>
     <w:lvl w:ilvl="0">
       <w:numFmt w:val="bullet"/>
       <w:lvlText w:val=" "/>
@@ -287,7 +287,7 @@
       </w:pPr>
     </w:lvl>
   </w:abstractNum>
-  <w:num w:numId="1" w16cid:durableId="1699889927">
+  <w:num w:numId="1" w16cid:durableId="547299294">
     <w:abstractNumId w:val="0"/>
   </w:num>
 </w:numbering>

</xml_diff>